<commit_message>
Fixed the channel bug.  Channels 7,8 and 9 were not playing the correct sound. Release 0.1.3.
</commit_message>
<xml_diff>
--- a/RAD_10.docx
+++ b/RAD_10.docx
@@ -2763,7 +2763,13 @@
         <w:rPr>
           <w:rFonts w:ascii="Courier New" w:hAnsi="Courier New" w:cs="Courier New"/>
         </w:rPr>
-        <w:t xml:space="preserve">   Note-   </w:t>
+        <w:t xml:space="preserve">   Note</w:t>
+      </w:r>
+      <w:r>
+        <w:rPr>
+          <w:rFonts w:ascii="Courier New" w:hAnsi="Courier New" w:cs="Courier New"/>
+        </w:rPr>
+        <w:t xml:space="preserve">-   </w:t>
       </w:r>
       <w:r>
         <w:rPr>
@@ -2851,7 +2857,812 @@
         <w:rPr>
           <w:rFonts w:ascii="Courier New" w:hAnsi="Courier New" w:cs="Courier New"/>
         </w:rPr>
-        <w:t xml:space="preserve">         ▐██  ▐█  ▐██▐██  ▐█  ▐█  ▐██▐██  </w:t>
+        <w:t xml:space="preserve">         ▐██  ▐█  ▐██▐██  ▐█  ▐█  ▐██▐██  ▐█  ▐██▐██  ▐█  ▐█  ▐██▐██  ▐█  ▐██</w:t>
+      </w:r>
+    </w:p>
+    <w:p>
+      <w:pPr>
+        <w:pStyle w:val="PlainText"/>
+        <w:rPr>
+          <w:rFonts w:ascii="Courier New" w:hAnsi="Courier New" w:cs="Courier New"/>
+        </w:rPr>
+      </w:pPr>
+      <w:r>
+        <w:rPr>
+          <w:rFonts w:ascii="Courier New" w:hAnsi="Courier New" w:cs="Courier New"/>
+        </w:rPr>
+        <w:t xml:space="preserve">         ▐███▐███▐███▐███▐███▐███▐███▐███▐███▐███▐███▐███▐███▐███▐███▐███▐███</w:t>
+      </w:r>
+    </w:p>
+    <w:p>
+      <w:pPr>
+        <w:pStyle w:val="PlainText"/>
+        <w:rPr>
+          <w:rFonts w:ascii="Courier New" w:hAnsi="Courier New" w:cs="Courier New"/>
+        </w:rPr>
+      </w:pPr>
+      <w:r>
+        <w:rPr>
+          <w:rFonts w:ascii="Courier New" w:hAnsi="Courier New" w:cs="Courier New"/>
+        </w:rPr>
+        <w:t xml:space="preserve">   Keys-</w:t>
+      </w:r>
+      <w:r>
+        <w:rPr>
+          <w:rFonts w:ascii="Courier New" w:hAnsi="Courier New" w:cs="Courier New"/>
+        </w:rPr>
+        <w:t xml:space="preserve"> </w:t>
+      </w:r>
+      <w:r>
+        <w:rPr>
+          <w:rFonts w:ascii="Courier New" w:hAnsi="Courier New" w:cs="Courier New"/>
+        </w:rPr>
+        <w:t>▐▌Z█▐▌X█▐▌C█▐▌V█▐▌B█▐▌N█▐▌M█▐▌Q█▐▌W█▐▌E█▐▌R█▐▌T█▐▌Y█▐▌U█▐▌I█▐▌O█▐▌P█</w:t>
+      </w:r>
+    </w:p>
+    <w:p>
+      <w:pPr>
+        <w:pStyle w:val="PlainText"/>
+        <w:rPr>
+          <w:rFonts w:ascii="Courier New" w:hAnsi="Courier New" w:cs="Courier New"/>
+        </w:rPr>
+      </w:pPr>
+      <w:r>
+        <w:rPr>
+          <w:rFonts w:ascii="Courier New" w:hAnsi="Courier New" w:cs="Courier New"/>
+        </w:rPr>
+        <w:t xml:space="preserve">         ▐███▐███▐███▐███▐███▐███▐███▐███▐███▐███▐███▐███▐███▐███▐███▐███▐███</w:t>
+      </w:r>
+    </w:p>
+    <w:p>
+      <w:pPr>
+        <w:pStyle w:val="PlainText"/>
+        <w:rPr>
+          <w:rFonts w:ascii="Courier New" w:hAnsi="Courier New" w:cs="Courier New"/>
+        </w:rPr>
+      </w:pPr>
+      <w:r>
+        <w:rPr>
+          <w:rFonts w:ascii="Courier New" w:hAnsi="Courier New" w:cs="Courier New"/>
+        </w:rPr>
+        <w:t xml:space="preserve"> Actual</w:t>
+      </w:r>
+    </w:p>
+    <w:p>
+      <w:pPr>
+        <w:pStyle w:val="PlainText"/>
+        <w:rPr>
+          <w:rFonts w:ascii="Courier New" w:hAnsi="Courier New" w:cs="Courier New"/>
+        </w:rPr>
+      </w:pPr>
+      <w:r>
+        <w:rPr>
+          <w:rFonts w:ascii="Courier New" w:hAnsi="Courier New" w:cs="Courier New"/>
+        </w:rPr>
+        <w:t xml:space="preserve">   Note-C   D   E   F   G   A   B   C   D   E   F   G   A   B   C   D   E</w:t>
+      </w:r>
+    </w:p>
+    <w:p>
+      <w:pPr>
+        <w:pStyle w:val="PlainText"/>
+        <w:rPr>
+          <w:rFonts w:ascii="Courier New" w:hAnsi="Courier New" w:cs="Courier New"/>
+        </w:rPr>
+      </w:pPr>
+    </w:p>
+    <w:p>
+      <w:pPr>
+        <w:pStyle w:val="PlainText"/>
+        <w:rPr>
+          <w:rFonts w:ascii="Courier New" w:hAnsi="Courier New" w:cs="Courier New"/>
+        </w:rPr>
+      </w:pPr>
+    </w:p>
+    <w:p>
+      <w:pPr>
+        <w:pStyle w:val="PlainText"/>
+        <w:rPr>
+          <w:rFonts w:ascii="Courier New" w:hAnsi="Courier New" w:cs="Courier New"/>
+        </w:rPr>
+      </w:pPr>
+      <w:r>
+        <w:rPr>
+          <w:rFonts w:ascii="Courier New" w:hAnsi="Courier New" w:cs="Courier New"/>
+        </w:rPr>
+        <w:t xml:space="preserve">   When you write a note, the octave is also written.  You can change the</w:t>
+      </w:r>
+    </w:p>
+    <w:p>
+      <w:pPr>
+        <w:pStyle w:val="PlainText"/>
+        <w:rPr>
+          <w:rFonts w:ascii="Courier New" w:hAnsi="Courier New" w:cs="Courier New"/>
+        </w:rPr>
+      </w:pPr>
+      <w:r>
+        <w:rPr>
+          <w:rFonts w:ascii="Courier New" w:hAnsi="Courier New" w:cs="Courier New"/>
+        </w:rPr>
+        <w:t xml:space="preserve">   current octave using the "," and "." keys.  The currently selected</w:t>
+      </w:r>
+    </w:p>
+    <w:p>
+      <w:pPr>
+        <w:pStyle w:val="PlainText"/>
+        <w:rPr>
+          <w:rFonts w:ascii="Courier New" w:hAnsi="Courier New" w:cs="Courier New"/>
+        </w:rPr>
+      </w:pPr>
+      <w:r>
+        <w:rPr>
+          <w:rFonts w:ascii="Courier New" w:hAnsi="Courier New" w:cs="Courier New"/>
+        </w:rPr>
+        <w:t xml:space="preserve">   instrument is also written and you will hear the instrument played at</w:t>
+      </w:r>
+    </w:p>
+    <w:p>
+      <w:pPr>
+        <w:pStyle w:val="PlainText"/>
+        <w:rPr>
+          <w:rFonts w:ascii="Courier New" w:hAnsi="Courier New" w:cs="Courier New"/>
+        </w:rPr>
+      </w:pPr>
+      <w:r>
+        <w:rPr>
+          <w:rFonts w:ascii="Courier New" w:hAnsi="Courier New" w:cs="Courier New"/>
+        </w:rPr>
+        <w:t xml:space="preserve">   the given pitch.</w:t>
+      </w:r>
+    </w:p>
+    <w:p>
+      <w:pPr>
+        <w:pStyle w:val="PlainText"/>
+        <w:rPr>
+          <w:rFonts w:ascii="Courier New" w:hAnsi="Courier New" w:cs="Courier New"/>
+        </w:rPr>
+      </w:pPr>
+      <w:r>
+        <w:rPr>
+          <w:rFonts w:ascii="Courier New" w:hAnsi="Courier New" w:cs="Courier New"/>
+        </w:rPr>
+        <w:t xml:space="preserve"> ·</w:t>
+      </w:r>
+    </w:p>
+    <w:p>
+      <w:pPr>
+        <w:pStyle w:val="PlainText"/>
+        <w:rPr>
+          <w:rFonts w:ascii="Courier New" w:hAnsi="Courier New" w:cs="Courier New"/>
+        </w:rPr>
+      </w:pPr>
+      <w:r>
+        <w:rPr>
+          <w:rFonts w:ascii="Courier New" w:hAnsi="Courier New" w:cs="Courier New"/>
+        </w:rPr>
+        <w:t xml:space="preserve"> . You can change instruments by pressing "[" and "]".</w:t>
+      </w:r>
+    </w:p>
+    <w:p>
+      <w:pPr>
+        <w:pStyle w:val="PlainText"/>
+        <w:rPr>
+          <w:rFonts w:ascii="Courier New" w:hAnsi="Courier New" w:cs="Courier New"/>
+        </w:rPr>
+      </w:pPr>
+      <w:r>
+        <w:rPr>
+          <w:rFonts w:ascii="Courier New" w:hAnsi="Courier New" w:cs="Courier New"/>
+        </w:rPr>
+        <w:t xml:space="preserve"> :                                                                            ·</w:t>
+      </w:r>
+    </w:p>
+    <w:p>
+      <w:pPr>
+        <w:pStyle w:val="PlainText"/>
+        <w:rPr>
+          <w:rFonts w:ascii="Courier New" w:hAnsi="Courier New" w:cs="Courier New"/>
+        </w:rPr>
+      </w:pPr>
+      <w:r>
+        <w:rPr>
+          <w:rFonts w:ascii="Courier New" w:hAnsi="Courier New" w:cs="Courier New"/>
+        </w:rPr>
+        <w:t xml:space="preserve"> | You can navigate the Pattern Editor by using the CURSOR </w:t>
+      </w:r>
+      <w:proofErr w:type="gramStart"/>
+      <w:r>
+        <w:rPr>
+          <w:rFonts w:ascii="Courier New" w:hAnsi="Courier New" w:cs="Courier New"/>
+        </w:rPr>
+        <w:t xml:space="preserve">KEYS,   </w:t>
+      </w:r>
+      <w:proofErr w:type="gramEnd"/>
+      <w:r>
+        <w:rPr>
+          <w:rFonts w:ascii="Courier New" w:hAnsi="Courier New" w:cs="Courier New"/>
+        </w:rPr>
+        <w:t xml:space="preserve">           ∙</w:t>
+      </w:r>
+    </w:p>
+    <w:p>
+      <w:pPr>
+        <w:pStyle w:val="PlainText"/>
+        <w:rPr>
+          <w:rFonts w:ascii="Courier New" w:hAnsi="Courier New" w:cs="Courier New"/>
+        </w:rPr>
+      </w:pPr>
+      <w:r>
+        <w:rPr>
+          <w:rFonts w:ascii="Courier New" w:hAnsi="Courier New" w:cs="Courier New"/>
+        </w:rPr>
+        <w:t xml:space="preserve"> │ and the following:                                                       </w:t>
+      </w:r>
+      <w:proofErr w:type="gramStart"/>
+      <w:r>
+        <w:rPr>
+          <w:rFonts w:ascii="Courier New" w:hAnsi="Courier New" w:cs="Courier New"/>
+        </w:rPr>
+        <w:t xml:space="preserve">  .</w:t>
+      </w:r>
+      <w:proofErr w:type="gramEnd"/>
+    </w:p>
+    <w:p>
+      <w:pPr>
+        <w:pStyle w:val="PlainText"/>
+        <w:rPr>
+          <w:rFonts w:ascii="Courier New" w:hAnsi="Courier New" w:cs="Courier New"/>
+        </w:rPr>
+      </w:pPr>
+      <w:r>
+        <w:rPr>
+          <w:rFonts w:ascii="Courier New" w:hAnsi="Courier New" w:cs="Courier New"/>
+        </w:rPr>
+        <w:t xml:space="preserve"> │                                                                            :</w:t>
+      </w:r>
+    </w:p>
+    <w:p>
+      <w:pPr>
+        <w:pStyle w:val="PlainText"/>
+        <w:rPr>
+          <w:rFonts w:ascii="Courier New" w:hAnsi="Courier New" w:cs="Courier New"/>
+        </w:rPr>
+      </w:pPr>
+      <w:r>
+        <w:rPr>
+          <w:rFonts w:ascii="Courier New" w:hAnsi="Courier New" w:cs="Courier New"/>
+        </w:rPr>
+        <w:t xml:space="preserve"> ∙     TAB     - move to the next channel                                     |</w:t>
+      </w:r>
+    </w:p>
+    <w:p>
+      <w:pPr>
+        <w:pStyle w:val="PlainText"/>
+        <w:rPr>
+          <w:rFonts w:ascii="Courier New" w:hAnsi="Courier New" w:cs="Courier New"/>
+        </w:rPr>
+      </w:pPr>
+      <w:r>
+        <w:rPr>
+          <w:rFonts w:ascii="Courier New" w:hAnsi="Courier New" w:cs="Courier New"/>
+        </w:rPr>
+        <w:t xml:space="preserve"> :     </w:t>
+      </w:r>
+      <w:proofErr w:type="spellStart"/>
+      <w:r>
+        <w:rPr>
+          <w:rFonts w:ascii="Courier New" w:hAnsi="Courier New" w:cs="Courier New"/>
+        </w:rPr>
+        <w:t>BackTAB</w:t>
+      </w:r>
+      <w:proofErr w:type="spellEnd"/>
+      <w:r>
+        <w:rPr>
+          <w:rFonts w:ascii="Courier New" w:hAnsi="Courier New" w:cs="Courier New"/>
+        </w:rPr>
+        <w:t xml:space="preserve"> - move to the previous channel                                 │</w:t>
+      </w:r>
+    </w:p>
+    <w:p>
+      <w:pPr>
+        <w:pStyle w:val="PlainText"/>
+        <w:rPr>
+          <w:rFonts w:ascii="Courier New" w:hAnsi="Courier New" w:cs="Courier New"/>
+        </w:rPr>
+      </w:pPr>
+      <w:r>
+        <w:rPr>
+          <w:rFonts w:ascii="Courier New" w:hAnsi="Courier New" w:cs="Courier New"/>
+        </w:rPr>
+        <w:t xml:space="preserve"> .     </w:t>
+      </w:r>
+      <w:proofErr w:type="spellStart"/>
+      <w:r>
+        <w:rPr>
+          <w:rFonts w:ascii="Courier New" w:hAnsi="Courier New" w:cs="Courier New"/>
+        </w:rPr>
+        <w:t>PgUp</w:t>
+      </w:r>
+      <w:proofErr w:type="spellEnd"/>
+      <w:r>
+        <w:rPr>
+          <w:rFonts w:ascii="Courier New" w:hAnsi="Courier New" w:cs="Courier New"/>
+        </w:rPr>
+        <w:t xml:space="preserve">    - move up 16 lines                                             │</w:t>
+      </w:r>
+    </w:p>
+    <w:p>
+      <w:pPr>
+        <w:pStyle w:val="PlainText"/>
+        <w:rPr>
+          <w:rFonts w:ascii="Courier New" w:hAnsi="Courier New" w:cs="Courier New"/>
+        </w:rPr>
+      </w:pPr>
+      <w:r>
+        <w:rPr>
+          <w:rFonts w:ascii="Courier New" w:hAnsi="Courier New" w:cs="Courier New"/>
+        </w:rPr>
+        <w:t xml:space="preserve"> ·     </w:t>
+      </w:r>
+      <w:proofErr w:type="spellStart"/>
+      <w:proofErr w:type="gramStart"/>
+      <w:r>
+        <w:rPr>
+          <w:rFonts w:ascii="Courier New" w:hAnsi="Courier New" w:cs="Courier New"/>
+        </w:rPr>
+        <w:t>PgDown</w:t>
+      </w:r>
+      <w:proofErr w:type="spellEnd"/>
+      <w:r>
+        <w:rPr>
+          <w:rFonts w:ascii="Courier New" w:hAnsi="Courier New" w:cs="Courier New"/>
+        </w:rPr>
+        <w:t xml:space="preserve">  -</w:t>
+      </w:r>
+      <w:proofErr w:type="gramEnd"/>
+      <w:r>
+        <w:rPr>
+          <w:rFonts w:ascii="Courier New" w:hAnsi="Courier New" w:cs="Courier New"/>
+        </w:rPr>
+        <w:t xml:space="preserve"> move down 16 lines                                           │</w:t>
+      </w:r>
+    </w:p>
+    <w:p>
+      <w:pPr>
+        <w:pStyle w:val="PlainText"/>
+        <w:rPr>
+          <w:rFonts w:ascii="Courier New" w:hAnsi="Courier New" w:cs="Courier New"/>
+        </w:rPr>
+      </w:pPr>
+      <w:r>
+        <w:rPr>
+          <w:rFonts w:ascii="Courier New" w:hAnsi="Courier New" w:cs="Courier New"/>
+        </w:rPr>
+        <w:t xml:space="preserve">       Home    - move to the top of the pattern                             </w:t>
+      </w:r>
+      <w:proofErr w:type="gramStart"/>
+      <w:r>
+        <w:rPr>
+          <w:rFonts w:ascii="Courier New" w:hAnsi="Courier New" w:cs="Courier New"/>
+        </w:rPr>
+        <w:t xml:space="preserve">  :</w:t>
+      </w:r>
+      <w:proofErr w:type="gramEnd"/>
+    </w:p>
+    <w:p>
+      <w:pPr>
+        <w:pStyle w:val="PlainText"/>
+        <w:rPr>
+          <w:rFonts w:ascii="Courier New" w:hAnsi="Courier New" w:cs="Courier New"/>
+        </w:rPr>
+      </w:pPr>
+      <w:r>
+        <w:rPr>
+          <w:rFonts w:ascii="Courier New" w:hAnsi="Courier New" w:cs="Courier New"/>
+        </w:rPr>
+        <w:t xml:space="preserve">       End     - move to the end of the pattern                               │</w:t>
+      </w:r>
+    </w:p>
+    <w:p>
+      <w:pPr>
+        <w:pStyle w:val="PlainText"/>
+        <w:rPr>
+          <w:rFonts w:ascii="Courier New" w:hAnsi="Courier New" w:cs="Courier New"/>
+        </w:rPr>
+      </w:pPr>
+      <w:r>
+        <w:rPr>
+          <w:rFonts w:ascii="Courier New" w:hAnsi="Courier New" w:cs="Courier New"/>
+        </w:rPr>
+        <w:t xml:space="preserve">                                                                              |</w:t>
+      </w:r>
+    </w:p>
+    <w:p>
+      <w:pPr>
+        <w:pStyle w:val="PlainText"/>
+        <w:rPr>
+          <w:rFonts w:ascii="Courier New" w:hAnsi="Courier New" w:cs="Courier New"/>
+        </w:rPr>
+      </w:pPr>
+      <w:r>
+        <w:rPr>
+          <w:rFonts w:ascii="Courier New" w:hAnsi="Courier New" w:cs="Courier New"/>
+        </w:rPr>
+        <w:t xml:space="preserve">   To add/alter special effects, cursor over to the special effects         </w:t>
+      </w:r>
+      <w:proofErr w:type="gramStart"/>
+      <w:r>
+        <w:rPr>
+          <w:rFonts w:ascii="Courier New" w:hAnsi="Courier New" w:cs="Courier New"/>
+        </w:rPr>
+        <w:t xml:space="preserve">  :</w:t>
+      </w:r>
+      <w:proofErr w:type="gramEnd"/>
+    </w:p>
+    <w:p>
+      <w:pPr>
+        <w:pStyle w:val="PlainText"/>
+        <w:rPr>
+          <w:rFonts w:ascii="Courier New" w:hAnsi="Courier New" w:cs="Courier New"/>
+        </w:rPr>
+      </w:pPr>
+      <w:r>
+        <w:rPr>
+          <w:rFonts w:ascii="Courier New" w:hAnsi="Courier New" w:cs="Courier New"/>
+        </w:rPr>
+        <w:t xml:space="preserve">   column and use one of the following numbers/letters:                     </w:t>
+      </w:r>
+      <w:proofErr w:type="gramStart"/>
+      <w:r>
+        <w:rPr>
+          <w:rFonts w:ascii="Courier New" w:hAnsi="Courier New" w:cs="Courier New"/>
+        </w:rPr>
+        <w:t xml:space="preserve">  .</w:t>
+      </w:r>
+      <w:proofErr w:type="gramEnd"/>
+    </w:p>
+    <w:p>
+      <w:pPr>
+        <w:pStyle w:val="PlainText"/>
+        <w:rPr>
+          <w:rFonts w:ascii="Courier New" w:hAnsi="Courier New" w:cs="Courier New"/>
+        </w:rPr>
+      </w:pPr>
+      <w:r>
+        <w:rPr>
+          <w:rFonts w:ascii="Courier New" w:hAnsi="Courier New" w:cs="Courier New"/>
+        </w:rPr>
+        <w:t xml:space="preserve">                                                                              ·</w:t>
+      </w:r>
+    </w:p>
+    <w:p>
+      <w:pPr>
+        <w:pStyle w:val="PlainText"/>
+        <w:rPr>
+          <w:rFonts w:ascii="Courier New" w:hAnsi="Courier New" w:cs="Courier New"/>
+        </w:rPr>
+      </w:pPr>
+      <w:r>
+        <w:rPr>
+          <w:rFonts w:ascii="Courier New" w:hAnsi="Courier New" w:cs="Courier New"/>
+        </w:rPr>
+        <w:t xml:space="preserve">       0       - No effect</w:t>
+      </w:r>
+    </w:p>
+    <w:p>
+      <w:pPr>
+        <w:pStyle w:val="PlainText"/>
+        <w:rPr>
+          <w:rFonts w:ascii="Courier New" w:hAnsi="Courier New" w:cs="Courier New"/>
+        </w:rPr>
+      </w:pPr>
+    </w:p>
+    <w:p>
+      <w:pPr>
+        <w:pStyle w:val="PlainText"/>
+        <w:rPr>
+          <w:rFonts w:ascii="Courier New" w:hAnsi="Courier New" w:cs="Courier New"/>
+        </w:rPr>
+      </w:pPr>
+      <w:r>
+        <w:rPr>
+          <w:rFonts w:ascii="Courier New" w:hAnsi="Courier New" w:cs="Courier New"/>
+        </w:rPr>
+        <w:t xml:space="preserve">       1       - Slide note down (pitch bend).  Parameter gives speed of</w:t>
+      </w:r>
+    </w:p>
+    <w:p>
+      <w:pPr>
+        <w:pStyle w:val="PlainText"/>
+        <w:rPr>
+          <w:rFonts w:ascii="Courier New" w:hAnsi="Courier New" w:cs="Courier New"/>
+        </w:rPr>
+      </w:pPr>
+      <w:r>
+        <w:rPr>
+          <w:rFonts w:ascii="Courier New" w:hAnsi="Courier New" w:cs="Courier New"/>
+        </w:rPr>
+        <w:t xml:space="preserve">                 slide.</w:t>
+      </w:r>
+    </w:p>
+    <w:p>
+      <w:pPr>
+        <w:pStyle w:val="PlainText"/>
+        <w:rPr>
+          <w:rFonts w:ascii="Courier New" w:hAnsi="Courier New" w:cs="Courier New"/>
+        </w:rPr>
+      </w:pPr>
+    </w:p>
+    <w:p>
+      <w:pPr>
+        <w:pStyle w:val="PlainText"/>
+        <w:rPr>
+          <w:rFonts w:ascii="Courier New" w:hAnsi="Courier New" w:cs="Courier New"/>
+        </w:rPr>
+      </w:pPr>
+      <w:r>
+        <w:rPr>
+          <w:rFonts w:ascii="Courier New" w:hAnsi="Courier New" w:cs="Courier New"/>
+        </w:rPr>
+        <w:t xml:space="preserve"> ·     2       - Slide note up (pitch bend).  Parameter gives speed of slide.</w:t>
+      </w:r>
+    </w:p>
+    <w:p>
+      <w:pPr>
+        <w:pStyle w:val="PlainText"/>
+        <w:rPr>
+          <w:rFonts w:ascii="Courier New" w:hAnsi="Courier New" w:cs="Courier New"/>
+        </w:rPr>
+      </w:pPr>
+      <w:r>
+        <w:rPr>
+          <w:rFonts w:ascii="Courier New" w:hAnsi="Courier New" w:cs="Courier New"/>
+        </w:rPr>
+        <w:t xml:space="preserve"> ∙</w:t>
+      </w:r>
+    </w:p>
+    <w:p>
+      <w:pPr>
+        <w:pStyle w:val="PlainText"/>
+        <w:rPr>
+          <w:rFonts w:ascii="Courier New" w:hAnsi="Courier New" w:cs="Courier New"/>
+        </w:rPr>
+      </w:pPr>
+      <w:r>
+        <w:rPr>
+          <w:rFonts w:ascii="Courier New" w:hAnsi="Courier New" w:cs="Courier New"/>
+        </w:rPr>
+        <w:t xml:space="preserve"> .     3       - Slide to note.  This slides the LAST note played till it</w:t>
+      </w:r>
+    </w:p>
+    <w:p>
+      <w:pPr>
+        <w:pStyle w:val="PlainText"/>
+        <w:rPr>
+          <w:rFonts w:ascii="Courier New" w:hAnsi="Courier New" w:cs="Courier New"/>
+        </w:rPr>
+      </w:pPr>
+      <w:r>
+        <w:rPr>
+          <w:rFonts w:ascii="Courier New" w:hAnsi="Courier New" w:cs="Courier New"/>
+        </w:rPr>
+        <w:t xml:space="preserve"> :               reaches the note given with this effect.  The parameter</w:t>
+      </w:r>
+    </w:p>
+    <w:p>
+      <w:pPr>
+        <w:pStyle w:val="PlainText"/>
+        <w:rPr>
+          <w:rFonts w:ascii="Courier New" w:hAnsi="Courier New" w:cs="Courier New"/>
+        </w:rPr>
+      </w:pPr>
+      <w:r>
+        <w:rPr>
+          <w:rFonts w:ascii="Courier New" w:hAnsi="Courier New" w:cs="Courier New"/>
+        </w:rPr>
+        <w:t xml:space="preserve"> |               gives the speed of the slide.  Use parameter "00" in</w:t>
+      </w:r>
+    </w:p>
+    <w:p>
+      <w:pPr>
+        <w:pStyle w:val="PlainText"/>
+        <w:rPr>
+          <w:rFonts w:ascii="Courier New" w:hAnsi="Courier New" w:cs="Courier New"/>
+        </w:rPr>
+      </w:pPr>
+      <w:r>
+        <w:rPr>
+          <w:rFonts w:ascii="Courier New" w:hAnsi="Courier New" w:cs="Courier New"/>
+        </w:rPr>
+        <w:t xml:space="preserve"> │               subsequent lines to continue the slide.</w:t>
+      </w:r>
+    </w:p>
+    <w:p>
+      <w:pPr>
+        <w:pStyle w:val="PlainText"/>
+        <w:rPr>
+          <w:rFonts w:ascii="Courier New" w:hAnsi="Courier New" w:cs="Courier New"/>
+        </w:rPr>
+      </w:pPr>
+      <w:r>
+        <w:rPr>
+          <w:rFonts w:ascii="Courier New" w:hAnsi="Courier New" w:cs="Courier New"/>
+        </w:rPr>
+        <w:t xml:space="preserve"> :</w:t>
+      </w:r>
+    </w:p>
+    <w:p>
+      <w:pPr>
+        <w:pStyle w:val="PlainText"/>
+        <w:rPr>
+          <w:rFonts w:ascii="Courier New" w:hAnsi="Courier New" w:cs="Courier New"/>
+        </w:rPr>
+      </w:pPr>
+      <w:r>
+        <w:rPr>
+          <w:rFonts w:ascii="Courier New" w:hAnsi="Courier New" w:cs="Courier New"/>
+        </w:rPr>
+        <w:t xml:space="preserve"> │     5       - Combined slide to note &amp; Volume slide.  This command has</w:t>
+      </w:r>
+    </w:p>
+    <w:p>
+      <w:pPr>
+        <w:pStyle w:val="PlainText"/>
+        <w:rPr>
+          <w:rFonts w:ascii="Courier New" w:hAnsi="Courier New" w:cs="Courier New"/>
+        </w:rPr>
+      </w:pPr>
+      <w:r>
+        <w:rPr>
+          <w:rFonts w:ascii="Courier New" w:hAnsi="Courier New" w:cs="Courier New"/>
+        </w:rPr>
+        <w:t xml:space="preserve"> │               the same functionality as effect 3 with parameter "00" but</w:t>
+      </w:r>
+    </w:p>
+    <w:p>
+      <w:pPr>
+        <w:pStyle w:val="PlainText"/>
+        <w:rPr>
+          <w:rFonts w:ascii="Courier New" w:hAnsi="Courier New" w:cs="Courier New"/>
+        </w:rPr>
+      </w:pPr>
+      <w:r>
+        <w:rPr>
+          <w:rFonts w:ascii="Courier New" w:hAnsi="Courier New" w:cs="Courier New"/>
+        </w:rPr>
+        <w:t xml:space="preserve"> ∙               in this case, the parameter details a volume slide.</w:t>
+      </w:r>
+    </w:p>
+    <w:p>
+      <w:pPr>
+        <w:pStyle w:val="PlainText"/>
+        <w:rPr>
+          <w:rFonts w:ascii="Courier New" w:hAnsi="Courier New" w:cs="Courier New"/>
+        </w:rPr>
+      </w:pPr>
+      <w:r>
+        <w:rPr>
+          <w:rFonts w:ascii="Courier New" w:hAnsi="Courier New" w:cs="Courier New"/>
+        </w:rPr>
+        <w:t xml:space="preserve"> │               1-49 fades the volume of the instrument down.</w:t>
+      </w:r>
+    </w:p>
+    <w:p>
+      <w:pPr>
+        <w:pStyle w:val="PlainText"/>
+        <w:rPr>
+          <w:rFonts w:ascii="Courier New" w:hAnsi="Courier New" w:cs="Courier New"/>
+        </w:rPr>
+      </w:pPr>
+      <w:r>
+        <w:rPr>
+          <w:rFonts w:ascii="Courier New" w:hAnsi="Courier New" w:cs="Courier New"/>
+        </w:rPr>
+        <w:t xml:space="preserve"> │               51-99 fades the volume of the instrument up.</w:t>
+      </w:r>
+    </w:p>
+    <w:p>
+      <w:pPr>
+        <w:pStyle w:val="PlainText"/>
+        <w:rPr>
+          <w:rFonts w:ascii="Courier New" w:hAnsi="Courier New" w:cs="Courier New"/>
+        </w:rPr>
+      </w:pPr>
+      <w:r>
+        <w:rPr>
+          <w:rFonts w:ascii="Courier New" w:hAnsi="Courier New" w:cs="Courier New"/>
+        </w:rPr>
+        <w:t xml:space="preserve"> ║</w:t>
+      </w:r>
+    </w:p>
+    <w:p>
+      <w:pPr>
+        <w:pStyle w:val="PlainText"/>
+        <w:rPr>
+          <w:rFonts w:ascii="Courier New" w:hAnsi="Courier New" w:cs="Courier New"/>
+        </w:rPr>
+      </w:pPr>
+      <w:r>
+        <w:rPr>
+          <w:rFonts w:ascii="Courier New" w:hAnsi="Courier New" w:cs="Courier New"/>
+        </w:rPr>
+        <w:lastRenderedPageBreak/>
+        <w:t xml:space="preserve"> │     A       - Volume slide.  1-49 fades the volume of the instrument </w:t>
+      </w:r>
+      <w:r>
+        <w:rPr>
+          <w:rFonts w:ascii="Courier New" w:hAnsi="Courier New" w:cs="Courier New"/>
+          <w:u w:val="single"/>
+        </w:rPr>
+        <w:t>down</w:t>
+      </w:r>
+    </w:p>
+    <w:p>
+      <w:pPr>
+        <w:pStyle w:val="PlainText"/>
+        <w:rPr>
+          <w:rFonts w:ascii="Courier New" w:hAnsi="Courier New" w:cs="Courier New"/>
+        </w:rPr>
+      </w:pPr>
+      <w:r>
+        <w:rPr>
+          <w:rFonts w:ascii="Courier New" w:hAnsi="Courier New" w:cs="Courier New"/>
+        </w:rPr>
+        <w:t xml:space="preserve"> ║               at the given speed.  51-99 fades the volume of the</w:t>
+      </w:r>
+    </w:p>
+    <w:p>
+      <w:pPr>
+        <w:pStyle w:val="PlainText"/>
+        <w:rPr>
+          <w:rFonts w:ascii="Courier New" w:hAnsi="Courier New" w:cs="Courier New"/>
+        </w:rPr>
+      </w:pPr>
+      <w:r>
+        <w:rPr>
+          <w:rFonts w:ascii="Courier New" w:hAnsi="Courier New" w:cs="Courier New"/>
+        </w:rPr>
+        <w:t xml:space="preserve"> ║               instrument </w:t>
+      </w:r>
+      <w:r>
+        <w:rPr>
+          <w:rFonts w:ascii="Courier New" w:hAnsi="Courier New" w:cs="Courier New"/>
+          <w:u w:val="single"/>
+        </w:rPr>
+        <w:t>up</w:t>
+      </w:r>
+      <w:r>
+        <w:rPr>
+          <w:rFonts w:ascii="Courier New" w:hAnsi="Courier New" w:cs="Courier New"/>
+        </w:rPr>
+        <w:t xml:space="preserve"> at the given speed.</w:t>
+      </w:r>
+    </w:p>
+    <w:p>
+      <w:pPr>
+        <w:pStyle w:val="PlainText"/>
+        <w:rPr>
+          <w:rFonts w:ascii="Courier New" w:hAnsi="Courier New" w:cs="Courier New"/>
+        </w:rPr>
+      </w:pPr>
+      <w:r>
+        <w:rPr>
+          <w:rFonts w:ascii="Courier New" w:hAnsi="Courier New" w:cs="Courier New"/>
+        </w:rPr>
+        <w:t xml:space="preserve"> │</w:t>
+      </w:r>
+    </w:p>
+    <w:p>
+      <w:pPr>
+        <w:pStyle w:val="PlainText"/>
+        <w:rPr>
+          <w:rFonts w:ascii="Courier New" w:hAnsi="Courier New" w:cs="Courier New"/>
+        </w:rPr>
+      </w:pPr>
+      <w:r>
+        <w:rPr>
+          <w:rFonts w:ascii="Courier New" w:hAnsi="Courier New" w:cs="Courier New"/>
+        </w:rPr>
+        <w:t xml:space="preserve"> ║     C       - Set volume.  Sets the</w:t>
       </w:r>
       <w:bookmarkStart w:id="0" w:name="_GoBack"/>
       <w:bookmarkEnd w:id="0"/>
@@ -2859,1013 +3670,7 @@
         <w:rPr>
           <w:rFonts w:ascii="Courier New" w:hAnsi="Courier New" w:cs="Courier New"/>
         </w:rPr>
-        <w:t>▐█  ▐██▐██  ▐█  ▐█  ▐██▐██  ▐█  ▐██</w:t>
-      </w:r>
-    </w:p>
-    <w:p>
-      <w:pPr>
-        <w:pStyle w:val="PlainText"/>
-        <w:rPr>
-          <w:rFonts w:ascii="Courier New" w:hAnsi="Courier New" w:cs="Courier New"/>
-        </w:rPr>
-      </w:pPr>
-      <w:r>
-        <w:rPr>
-          <w:rFonts w:ascii="Courier New" w:hAnsi="Courier New" w:cs="Courier New"/>
-        </w:rPr>
-        <w:t xml:space="preserve">         ▐███▐███▐███▐███▐███▐███▐███▐███▐███▐███▐███▐███▐███▐███▐███▐███▐███</w:t>
-      </w:r>
-    </w:p>
-    <w:p>
-      <w:pPr>
-        <w:pStyle w:val="PlainText"/>
-        <w:rPr>
-          <w:rFonts w:ascii="Courier New" w:hAnsi="Courier New" w:cs="Courier New"/>
-        </w:rPr>
-      </w:pPr>
-      <w:r>
-        <w:rPr>
-          <w:rFonts w:ascii="Courier New" w:hAnsi="Courier New" w:cs="Courier New"/>
-        </w:rPr>
-        <w:t xml:space="preserve">   Keys-</w:t>
-      </w:r>
-      <w:r>
-        <w:rPr>
-          <w:rFonts w:ascii="Courier New" w:hAnsi="Courier New" w:cs="Courier New"/>
-        </w:rPr>
-        <w:t xml:space="preserve"> </w:t>
-      </w:r>
-      <w:r>
-        <w:rPr>
-          <w:rFonts w:ascii="Courier New" w:hAnsi="Courier New" w:cs="Courier New"/>
-        </w:rPr>
-        <w:t>▐▌</w:t>
-      </w:r>
-      <w:r>
-        <w:rPr>
-          <w:rFonts w:ascii="Courier New" w:hAnsi="Courier New" w:cs="Courier New"/>
-          <w:shd w:val="clear" w:color="auto" w:fill="000000" w:themeFill="text1"/>
-        </w:rPr>
-        <w:t>Z</w:t>
-      </w:r>
-      <w:r>
-        <w:rPr>
-          <w:rFonts w:ascii="Courier New" w:hAnsi="Courier New" w:cs="Courier New"/>
-        </w:rPr>
-        <w:t>█▐▌</w:t>
-      </w:r>
-      <w:r>
-        <w:rPr>
-          <w:rFonts w:ascii="Courier New" w:hAnsi="Courier New" w:cs="Courier New"/>
-          <w:shd w:val="clear" w:color="auto" w:fill="000000" w:themeFill="text1"/>
-        </w:rPr>
-        <w:t>X</w:t>
-      </w:r>
-      <w:r>
-        <w:rPr>
-          <w:rFonts w:ascii="Courier New" w:hAnsi="Courier New" w:cs="Courier New"/>
-        </w:rPr>
-        <w:t>█▐▌</w:t>
-      </w:r>
-      <w:r>
-        <w:rPr>
-          <w:rFonts w:ascii="Courier New" w:hAnsi="Courier New" w:cs="Courier New"/>
-          <w:shd w:val="clear" w:color="auto" w:fill="000000" w:themeFill="text1"/>
-        </w:rPr>
-        <w:t>C</w:t>
-      </w:r>
-      <w:r>
-        <w:rPr>
-          <w:rFonts w:ascii="Courier New" w:hAnsi="Courier New" w:cs="Courier New"/>
-        </w:rPr>
-        <w:t>█▐▌</w:t>
-      </w:r>
-      <w:r>
-        <w:rPr>
-          <w:rFonts w:ascii="Courier New" w:hAnsi="Courier New" w:cs="Courier New"/>
-          <w:shd w:val="clear" w:color="auto" w:fill="000000" w:themeFill="text1"/>
-        </w:rPr>
-        <w:t>V</w:t>
-      </w:r>
-      <w:r>
-        <w:rPr>
-          <w:rFonts w:ascii="Courier New" w:hAnsi="Courier New" w:cs="Courier New"/>
-        </w:rPr>
-        <w:t>█▐▌</w:t>
-      </w:r>
-      <w:r>
-        <w:rPr>
-          <w:rFonts w:ascii="Courier New" w:hAnsi="Courier New" w:cs="Courier New"/>
-          <w:shd w:val="clear" w:color="auto" w:fill="000000" w:themeFill="text1"/>
-        </w:rPr>
-        <w:t>B</w:t>
-      </w:r>
-      <w:r>
-        <w:rPr>
-          <w:rFonts w:ascii="Courier New" w:hAnsi="Courier New" w:cs="Courier New"/>
-        </w:rPr>
-        <w:t>█▐▌</w:t>
-      </w:r>
-      <w:r>
-        <w:rPr>
-          <w:rFonts w:ascii="Courier New" w:hAnsi="Courier New" w:cs="Courier New"/>
-          <w:shd w:val="clear" w:color="auto" w:fill="000000" w:themeFill="text1"/>
-        </w:rPr>
-        <w:t>N</w:t>
-      </w:r>
-      <w:r>
-        <w:rPr>
-          <w:rFonts w:ascii="Courier New" w:hAnsi="Courier New" w:cs="Courier New"/>
-        </w:rPr>
-        <w:t>█▐▌</w:t>
-      </w:r>
-      <w:r>
-        <w:rPr>
-          <w:rFonts w:ascii="Courier New" w:hAnsi="Courier New" w:cs="Courier New"/>
-          <w:shd w:val="clear" w:color="auto" w:fill="000000" w:themeFill="text1"/>
-        </w:rPr>
-        <w:t>M</w:t>
-      </w:r>
-      <w:r>
-        <w:rPr>
-          <w:rFonts w:ascii="Courier New" w:hAnsi="Courier New" w:cs="Courier New"/>
-        </w:rPr>
-        <w:t>█▐▌</w:t>
-      </w:r>
-      <w:r>
-        <w:rPr>
-          <w:rFonts w:ascii="Courier New" w:hAnsi="Courier New" w:cs="Courier New"/>
-          <w:shd w:val="clear" w:color="auto" w:fill="000000" w:themeFill="text1"/>
-        </w:rPr>
-        <w:t>Q</w:t>
-      </w:r>
-      <w:r>
-        <w:rPr>
-          <w:rFonts w:ascii="Courier New" w:hAnsi="Courier New" w:cs="Courier New"/>
-        </w:rPr>
-        <w:t>█▐▌</w:t>
-      </w:r>
-      <w:r>
-        <w:rPr>
-          <w:rFonts w:ascii="Courier New" w:hAnsi="Courier New" w:cs="Courier New"/>
-          <w:shd w:val="clear" w:color="auto" w:fill="000000" w:themeFill="text1"/>
-        </w:rPr>
-        <w:t>W</w:t>
-      </w:r>
-      <w:r>
-        <w:rPr>
-          <w:rFonts w:ascii="Courier New" w:hAnsi="Courier New" w:cs="Courier New"/>
-        </w:rPr>
-        <w:t>█▐▌</w:t>
-      </w:r>
-      <w:r>
-        <w:rPr>
-          <w:rFonts w:ascii="Courier New" w:hAnsi="Courier New" w:cs="Courier New"/>
-          <w:shd w:val="clear" w:color="auto" w:fill="000000" w:themeFill="text1"/>
-        </w:rPr>
-        <w:t>E</w:t>
-      </w:r>
-      <w:r>
-        <w:rPr>
-          <w:rFonts w:ascii="Courier New" w:hAnsi="Courier New" w:cs="Courier New"/>
-        </w:rPr>
-        <w:t>█▐▌</w:t>
-      </w:r>
-      <w:r>
-        <w:rPr>
-          <w:rFonts w:ascii="Courier New" w:hAnsi="Courier New" w:cs="Courier New"/>
-          <w:shd w:val="clear" w:color="auto" w:fill="000000" w:themeFill="text1"/>
-        </w:rPr>
-        <w:t>R</w:t>
-      </w:r>
-      <w:r>
-        <w:rPr>
-          <w:rFonts w:ascii="Courier New" w:hAnsi="Courier New" w:cs="Courier New"/>
-        </w:rPr>
-        <w:t>█▐▌</w:t>
-      </w:r>
-      <w:r>
-        <w:rPr>
-          <w:rFonts w:ascii="Courier New" w:hAnsi="Courier New" w:cs="Courier New"/>
-          <w:shd w:val="clear" w:color="auto" w:fill="000000" w:themeFill="text1"/>
-        </w:rPr>
-        <w:t>T</w:t>
-      </w:r>
-      <w:r>
-        <w:rPr>
-          <w:rFonts w:ascii="Courier New" w:hAnsi="Courier New" w:cs="Courier New"/>
-        </w:rPr>
-        <w:t>█▐▌</w:t>
-      </w:r>
-      <w:r>
-        <w:rPr>
-          <w:rFonts w:ascii="Courier New" w:hAnsi="Courier New" w:cs="Courier New"/>
-          <w:shd w:val="clear" w:color="auto" w:fill="000000" w:themeFill="text1"/>
-        </w:rPr>
-        <w:t>Y</w:t>
-      </w:r>
-      <w:r>
-        <w:rPr>
-          <w:rFonts w:ascii="Courier New" w:hAnsi="Courier New" w:cs="Courier New"/>
-        </w:rPr>
-        <w:t>█▐▌</w:t>
-      </w:r>
-      <w:r>
-        <w:rPr>
-          <w:rFonts w:ascii="Courier New" w:hAnsi="Courier New" w:cs="Courier New"/>
-          <w:shd w:val="clear" w:color="auto" w:fill="000000" w:themeFill="text1"/>
-        </w:rPr>
-        <w:t>U</w:t>
-      </w:r>
-      <w:r>
-        <w:rPr>
-          <w:rFonts w:ascii="Courier New" w:hAnsi="Courier New" w:cs="Courier New"/>
-        </w:rPr>
-        <w:t>█▐▌</w:t>
-      </w:r>
-      <w:r>
-        <w:rPr>
-          <w:rFonts w:ascii="Courier New" w:hAnsi="Courier New" w:cs="Courier New"/>
-          <w:shd w:val="clear" w:color="auto" w:fill="000000" w:themeFill="text1"/>
-        </w:rPr>
-        <w:t>I</w:t>
-      </w:r>
-      <w:r>
-        <w:rPr>
-          <w:rFonts w:ascii="Courier New" w:hAnsi="Courier New" w:cs="Courier New"/>
-        </w:rPr>
-        <w:t>█▐▌</w:t>
-      </w:r>
-      <w:r>
-        <w:rPr>
-          <w:rFonts w:ascii="Courier New" w:hAnsi="Courier New" w:cs="Courier New"/>
-          <w:shd w:val="clear" w:color="auto" w:fill="000000" w:themeFill="text1"/>
-        </w:rPr>
-        <w:t>O</w:t>
-      </w:r>
-      <w:r>
-        <w:rPr>
-          <w:rFonts w:ascii="Courier New" w:hAnsi="Courier New" w:cs="Courier New"/>
-        </w:rPr>
-        <w:t>█▐▌</w:t>
-      </w:r>
-      <w:r>
-        <w:rPr>
-          <w:rFonts w:ascii="Courier New" w:hAnsi="Courier New" w:cs="Courier New"/>
-          <w:shd w:val="clear" w:color="auto" w:fill="000000" w:themeFill="text1"/>
-        </w:rPr>
-        <w:t>P</w:t>
-      </w:r>
-      <w:r>
-        <w:rPr>
-          <w:rFonts w:ascii="Courier New" w:hAnsi="Courier New" w:cs="Courier New"/>
-        </w:rPr>
-        <w:t>█</w:t>
-      </w:r>
-    </w:p>
-    <w:p>
-      <w:pPr>
-        <w:pStyle w:val="PlainText"/>
-        <w:rPr>
-          <w:rFonts w:ascii="Courier New" w:hAnsi="Courier New" w:cs="Courier New"/>
-        </w:rPr>
-      </w:pPr>
-      <w:r>
-        <w:rPr>
-          <w:rFonts w:ascii="Courier New" w:hAnsi="Courier New" w:cs="Courier New"/>
-        </w:rPr>
-        <w:t xml:space="preserve">         ▐███▐███▐███▐███▐███▐███▐███▐███▐███▐███▐███▐███▐███▐███▐███▐███▐███</w:t>
-      </w:r>
-    </w:p>
-    <w:p>
-      <w:pPr>
-        <w:pStyle w:val="PlainText"/>
-        <w:rPr>
-          <w:rFonts w:ascii="Courier New" w:hAnsi="Courier New" w:cs="Courier New"/>
-        </w:rPr>
-      </w:pPr>
-      <w:r>
-        <w:rPr>
-          <w:rFonts w:ascii="Courier New" w:hAnsi="Courier New" w:cs="Courier New"/>
-        </w:rPr>
-        <w:t xml:space="preserve"> Actual</w:t>
-      </w:r>
-    </w:p>
-    <w:p>
-      <w:pPr>
-        <w:pStyle w:val="PlainText"/>
-        <w:rPr>
-          <w:rFonts w:ascii="Courier New" w:hAnsi="Courier New" w:cs="Courier New"/>
-        </w:rPr>
-      </w:pPr>
-      <w:r>
-        <w:rPr>
-          <w:rFonts w:ascii="Courier New" w:hAnsi="Courier New" w:cs="Courier New"/>
-        </w:rPr>
-        <w:t xml:space="preserve">   Note-C   D   E   F   G   A   B   C   D   E   F   G   A   B   C   D   E</w:t>
-      </w:r>
-    </w:p>
-    <w:p>
-      <w:pPr>
-        <w:pStyle w:val="PlainText"/>
-        <w:rPr>
-          <w:rFonts w:ascii="Courier New" w:hAnsi="Courier New" w:cs="Courier New"/>
-        </w:rPr>
-      </w:pPr>
-    </w:p>
-    <w:p>
-      <w:pPr>
-        <w:pStyle w:val="PlainText"/>
-        <w:rPr>
-          <w:rFonts w:ascii="Courier New" w:hAnsi="Courier New" w:cs="Courier New"/>
-        </w:rPr>
-      </w:pPr>
-    </w:p>
-    <w:p>
-      <w:pPr>
-        <w:pStyle w:val="PlainText"/>
-        <w:rPr>
-          <w:rFonts w:ascii="Courier New" w:hAnsi="Courier New" w:cs="Courier New"/>
-        </w:rPr>
-      </w:pPr>
-      <w:r>
-        <w:rPr>
-          <w:rFonts w:ascii="Courier New" w:hAnsi="Courier New" w:cs="Courier New"/>
-        </w:rPr>
-        <w:t xml:space="preserve">   When you write a note, the octave is also written.  You can change the</w:t>
-      </w:r>
-    </w:p>
-    <w:p>
-      <w:pPr>
-        <w:pStyle w:val="PlainText"/>
-        <w:rPr>
-          <w:rFonts w:ascii="Courier New" w:hAnsi="Courier New" w:cs="Courier New"/>
-        </w:rPr>
-      </w:pPr>
-      <w:r>
-        <w:rPr>
-          <w:rFonts w:ascii="Courier New" w:hAnsi="Courier New" w:cs="Courier New"/>
-        </w:rPr>
-        <w:t xml:space="preserve">   current octave using the "," and "." keys.  The currently selected</w:t>
-      </w:r>
-    </w:p>
-    <w:p>
-      <w:pPr>
-        <w:pStyle w:val="PlainText"/>
-        <w:rPr>
-          <w:rFonts w:ascii="Courier New" w:hAnsi="Courier New" w:cs="Courier New"/>
-        </w:rPr>
-      </w:pPr>
-      <w:r>
-        <w:rPr>
-          <w:rFonts w:ascii="Courier New" w:hAnsi="Courier New" w:cs="Courier New"/>
-        </w:rPr>
-        <w:t xml:space="preserve">   instrument is also written and you will hear the instrument played at</w:t>
-      </w:r>
-    </w:p>
-    <w:p>
-      <w:pPr>
-        <w:pStyle w:val="PlainText"/>
-        <w:rPr>
-          <w:rFonts w:ascii="Courier New" w:hAnsi="Courier New" w:cs="Courier New"/>
-        </w:rPr>
-      </w:pPr>
-      <w:r>
-        <w:rPr>
-          <w:rFonts w:ascii="Courier New" w:hAnsi="Courier New" w:cs="Courier New"/>
-        </w:rPr>
-        <w:t xml:space="preserve">   the given pitch.</w:t>
-      </w:r>
-    </w:p>
-    <w:p>
-      <w:pPr>
-        <w:pStyle w:val="PlainText"/>
-        <w:rPr>
-          <w:rFonts w:ascii="Courier New" w:hAnsi="Courier New" w:cs="Courier New"/>
-        </w:rPr>
-      </w:pPr>
-      <w:r>
-        <w:rPr>
-          <w:rFonts w:ascii="Courier New" w:hAnsi="Courier New" w:cs="Courier New"/>
-        </w:rPr>
-        <w:t xml:space="preserve"> ·</w:t>
-      </w:r>
-    </w:p>
-    <w:p>
-      <w:pPr>
-        <w:pStyle w:val="PlainText"/>
-        <w:rPr>
-          <w:rFonts w:ascii="Courier New" w:hAnsi="Courier New" w:cs="Courier New"/>
-        </w:rPr>
-      </w:pPr>
-      <w:r>
-        <w:rPr>
-          <w:rFonts w:ascii="Courier New" w:hAnsi="Courier New" w:cs="Courier New"/>
-        </w:rPr>
-        <w:t xml:space="preserve"> . You can change instruments by pressing "[" and "]".</w:t>
-      </w:r>
-    </w:p>
-    <w:p>
-      <w:pPr>
-        <w:pStyle w:val="PlainText"/>
-        <w:rPr>
-          <w:rFonts w:ascii="Courier New" w:hAnsi="Courier New" w:cs="Courier New"/>
-        </w:rPr>
-      </w:pPr>
-      <w:r>
-        <w:rPr>
-          <w:rFonts w:ascii="Courier New" w:hAnsi="Courier New" w:cs="Courier New"/>
-        </w:rPr>
-        <w:t xml:space="preserve"> :                                                                            ·</w:t>
-      </w:r>
-    </w:p>
-    <w:p>
-      <w:pPr>
-        <w:pStyle w:val="PlainText"/>
-        <w:rPr>
-          <w:rFonts w:ascii="Courier New" w:hAnsi="Courier New" w:cs="Courier New"/>
-        </w:rPr>
-      </w:pPr>
-      <w:r>
-        <w:rPr>
-          <w:rFonts w:ascii="Courier New" w:hAnsi="Courier New" w:cs="Courier New"/>
-        </w:rPr>
-        <w:t xml:space="preserve"> | You can navigate the Pattern Editor by using the CURSOR </w:t>
-      </w:r>
-      <w:proofErr w:type="gramStart"/>
-      <w:r>
-        <w:rPr>
-          <w:rFonts w:ascii="Courier New" w:hAnsi="Courier New" w:cs="Courier New"/>
-        </w:rPr>
-        <w:t xml:space="preserve">KEYS,   </w:t>
-      </w:r>
-      <w:proofErr w:type="gramEnd"/>
-      <w:r>
-        <w:rPr>
-          <w:rFonts w:ascii="Courier New" w:hAnsi="Courier New" w:cs="Courier New"/>
-        </w:rPr>
-        <w:t xml:space="preserve">           ∙</w:t>
-      </w:r>
-    </w:p>
-    <w:p>
-      <w:pPr>
-        <w:pStyle w:val="PlainText"/>
-        <w:rPr>
-          <w:rFonts w:ascii="Courier New" w:hAnsi="Courier New" w:cs="Courier New"/>
-        </w:rPr>
-      </w:pPr>
-      <w:r>
-        <w:rPr>
-          <w:rFonts w:ascii="Courier New" w:hAnsi="Courier New" w:cs="Courier New"/>
-        </w:rPr>
-        <w:t xml:space="preserve"> │ and the following:                                                       </w:t>
-      </w:r>
-      <w:proofErr w:type="gramStart"/>
-      <w:r>
-        <w:rPr>
-          <w:rFonts w:ascii="Courier New" w:hAnsi="Courier New" w:cs="Courier New"/>
-        </w:rPr>
-        <w:t xml:space="preserve">  .</w:t>
-      </w:r>
-      <w:proofErr w:type="gramEnd"/>
-    </w:p>
-    <w:p>
-      <w:pPr>
-        <w:pStyle w:val="PlainText"/>
-        <w:rPr>
-          <w:rFonts w:ascii="Courier New" w:hAnsi="Courier New" w:cs="Courier New"/>
-        </w:rPr>
-      </w:pPr>
-      <w:r>
-        <w:rPr>
-          <w:rFonts w:ascii="Courier New" w:hAnsi="Courier New" w:cs="Courier New"/>
-        </w:rPr>
-        <w:t xml:space="preserve"> │                                                                            :</w:t>
-      </w:r>
-    </w:p>
-    <w:p>
-      <w:pPr>
-        <w:pStyle w:val="PlainText"/>
-        <w:rPr>
-          <w:rFonts w:ascii="Courier New" w:hAnsi="Courier New" w:cs="Courier New"/>
-        </w:rPr>
-      </w:pPr>
-      <w:r>
-        <w:rPr>
-          <w:rFonts w:ascii="Courier New" w:hAnsi="Courier New" w:cs="Courier New"/>
-        </w:rPr>
-        <w:t xml:space="preserve"> ∙     TAB     - move to the next channel                                     |</w:t>
-      </w:r>
-    </w:p>
-    <w:p>
-      <w:pPr>
-        <w:pStyle w:val="PlainText"/>
-        <w:rPr>
-          <w:rFonts w:ascii="Courier New" w:hAnsi="Courier New" w:cs="Courier New"/>
-        </w:rPr>
-      </w:pPr>
-      <w:r>
-        <w:rPr>
-          <w:rFonts w:ascii="Courier New" w:hAnsi="Courier New" w:cs="Courier New"/>
-        </w:rPr>
-        <w:t xml:space="preserve"> :     </w:t>
-      </w:r>
-      <w:proofErr w:type="spellStart"/>
-      <w:r>
-        <w:rPr>
-          <w:rFonts w:ascii="Courier New" w:hAnsi="Courier New" w:cs="Courier New"/>
-        </w:rPr>
-        <w:t>BackTAB</w:t>
-      </w:r>
-      <w:proofErr w:type="spellEnd"/>
-      <w:r>
-        <w:rPr>
-          <w:rFonts w:ascii="Courier New" w:hAnsi="Courier New" w:cs="Courier New"/>
-        </w:rPr>
-        <w:t xml:space="preserve"> - move to the previous channel                                 │</w:t>
-      </w:r>
-    </w:p>
-    <w:p>
-      <w:pPr>
-        <w:pStyle w:val="PlainText"/>
-        <w:rPr>
-          <w:rFonts w:ascii="Courier New" w:hAnsi="Courier New" w:cs="Courier New"/>
-        </w:rPr>
-      </w:pPr>
-      <w:r>
-        <w:rPr>
-          <w:rFonts w:ascii="Courier New" w:hAnsi="Courier New" w:cs="Courier New"/>
-        </w:rPr>
-        <w:t xml:space="preserve"> .     </w:t>
-      </w:r>
-      <w:proofErr w:type="spellStart"/>
-      <w:r>
-        <w:rPr>
-          <w:rFonts w:ascii="Courier New" w:hAnsi="Courier New" w:cs="Courier New"/>
-        </w:rPr>
-        <w:t>PgUp</w:t>
-      </w:r>
-      <w:proofErr w:type="spellEnd"/>
-      <w:r>
-        <w:rPr>
-          <w:rFonts w:ascii="Courier New" w:hAnsi="Courier New" w:cs="Courier New"/>
-        </w:rPr>
-        <w:t xml:space="preserve">    - move up 16 lines                                             │</w:t>
-      </w:r>
-    </w:p>
-    <w:p>
-      <w:pPr>
-        <w:pStyle w:val="PlainText"/>
-        <w:rPr>
-          <w:rFonts w:ascii="Courier New" w:hAnsi="Courier New" w:cs="Courier New"/>
-        </w:rPr>
-      </w:pPr>
-      <w:r>
-        <w:rPr>
-          <w:rFonts w:ascii="Courier New" w:hAnsi="Courier New" w:cs="Courier New"/>
-        </w:rPr>
-        <w:t xml:space="preserve"> ·     </w:t>
-      </w:r>
-      <w:proofErr w:type="spellStart"/>
-      <w:proofErr w:type="gramStart"/>
-      <w:r>
-        <w:rPr>
-          <w:rFonts w:ascii="Courier New" w:hAnsi="Courier New" w:cs="Courier New"/>
-        </w:rPr>
-        <w:t>PgDown</w:t>
-      </w:r>
-      <w:proofErr w:type="spellEnd"/>
-      <w:r>
-        <w:rPr>
-          <w:rFonts w:ascii="Courier New" w:hAnsi="Courier New" w:cs="Courier New"/>
-        </w:rPr>
-        <w:t xml:space="preserve">  -</w:t>
-      </w:r>
-      <w:proofErr w:type="gramEnd"/>
-      <w:r>
-        <w:rPr>
-          <w:rFonts w:ascii="Courier New" w:hAnsi="Courier New" w:cs="Courier New"/>
-        </w:rPr>
-        <w:t xml:space="preserve"> move down 16 lines                                           │</w:t>
-      </w:r>
-    </w:p>
-    <w:p>
-      <w:pPr>
-        <w:pStyle w:val="PlainText"/>
-        <w:rPr>
-          <w:rFonts w:ascii="Courier New" w:hAnsi="Courier New" w:cs="Courier New"/>
-        </w:rPr>
-      </w:pPr>
-      <w:r>
-        <w:rPr>
-          <w:rFonts w:ascii="Courier New" w:hAnsi="Courier New" w:cs="Courier New"/>
-        </w:rPr>
-        <w:t xml:space="preserve">       Home    - move to the top of the pattern                             </w:t>
-      </w:r>
-      <w:proofErr w:type="gramStart"/>
-      <w:r>
-        <w:rPr>
-          <w:rFonts w:ascii="Courier New" w:hAnsi="Courier New" w:cs="Courier New"/>
-        </w:rPr>
-        <w:t xml:space="preserve">  :</w:t>
-      </w:r>
-      <w:proofErr w:type="gramEnd"/>
-    </w:p>
-    <w:p>
-      <w:pPr>
-        <w:pStyle w:val="PlainText"/>
-        <w:rPr>
-          <w:rFonts w:ascii="Courier New" w:hAnsi="Courier New" w:cs="Courier New"/>
-        </w:rPr>
-      </w:pPr>
-      <w:r>
-        <w:rPr>
-          <w:rFonts w:ascii="Courier New" w:hAnsi="Courier New" w:cs="Courier New"/>
-        </w:rPr>
-        <w:t xml:space="preserve">       End     - move to the end of the pattern                               │</w:t>
-      </w:r>
-    </w:p>
-    <w:p>
-      <w:pPr>
-        <w:pStyle w:val="PlainText"/>
-        <w:rPr>
-          <w:rFonts w:ascii="Courier New" w:hAnsi="Courier New" w:cs="Courier New"/>
-        </w:rPr>
-      </w:pPr>
-      <w:r>
-        <w:rPr>
-          <w:rFonts w:ascii="Courier New" w:hAnsi="Courier New" w:cs="Courier New"/>
-        </w:rPr>
-        <w:t xml:space="preserve">                                                                              |</w:t>
-      </w:r>
-    </w:p>
-    <w:p>
-      <w:pPr>
-        <w:pStyle w:val="PlainText"/>
-        <w:rPr>
-          <w:rFonts w:ascii="Courier New" w:hAnsi="Courier New" w:cs="Courier New"/>
-        </w:rPr>
-      </w:pPr>
-      <w:r>
-        <w:rPr>
-          <w:rFonts w:ascii="Courier New" w:hAnsi="Courier New" w:cs="Courier New"/>
-        </w:rPr>
-        <w:t xml:space="preserve">   To add/alter special effects, cursor over to the special effects         </w:t>
-      </w:r>
-      <w:proofErr w:type="gramStart"/>
-      <w:r>
-        <w:rPr>
-          <w:rFonts w:ascii="Courier New" w:hAnsi="Courier New" w:cs="Courier New"/>
-        </w:rPr>
-        <w:t xml:space="preserve">  :</w:t>
-      </w:r>
-      <w:proofErr w:type="gramEnd"/>
-    </w:p>
-    <w:p>
-      <w:pPr>
-        <w:pStyle w:val="PlainText"/>
-        <w:rPr>
-          <w:rFonts w:ascii="Courier New" w:hAnsi="Courier New" w:cs="Courier New"/>
-        </w:rPr>
-      </w:pPr>
-      <w:r>
-        <w:rPr>
-          <w:rFonts w:ascii="Courier New" w:hAnsi="Courier New" w:cs="Courier New"/>
-        </w:rPr>
-        <w:t xml:space="preserve">   column and use one of the following numbers/letters:                     </w:t>
-      </w:r>
-      <w:proofErr w:type="gramStart"/>
-      <w:r>
-        <w:rPr>
-          <w:rFonts w:ascii="Courier New" w:hAnsi="Courier New" w:cs="Courier New"/>
-        </w:rPr>
-        <w:t xml:space="preserve">  .</w:t>
-      </w:r>
-      <w:proofErr w:type="gramEnd"/>
-    </w:p>
-    <w:p>
-      <w:pPr>
-        <w:pStyle w:val="PlainText"/>
-        <w:rPr>
-          <w:rFonts w:ascii="Courier New" w:hAnsi="Courier New" w:cs="Courier New"/>
-        </w:rPr>
-      </w:pPr>
-      <w:r>
-        <w:rPr>
-          <w:rFonts w:ascii="Courier New" w:hAnsi="Courier New" w:cs="Courier New"/>
-        </w:rPr>
-        <w:t xml:space="preserve">                                                                              ·</w:t>
-      </w:r>
-    </w:p>
-    <w:p>
-      <w:pPr>
-        <w:pStyle w:val="PlainText"/>
-        <w:rPr>
-          <w:rFonts w:ascii="Courier New" w:hAnsi="Courier New" w:cs="Courier New"/>
-        </w:rPr>
-      </w:pPr>
-      <w:r>
-        <w:rPr>
-          <w:rFonts w:ascii="Courier New" w:hAnsi="Courier New" w:cs="Courier New"/>
-        </w:rPr>
-        <w:t xml:space="preserve">       0       - No effect</w:t>
-      </w:r>
-    </w:p>
-    <w:p>
-      <w:pPr>
-        <w:pStyle w:val="PlainText"/>
-        <w:rPr>
-          <w:rFonts w:ascii="Courier New" w:hAnsi="Courier New" w:cs="Courier New"/>
-        </w:rPr>
-      </w:pPr>
-    </w:p>
-    <w:p>
-      <w:pPr>
-        <w:pStyle w:val="PlainText"/>
-        <w:rPr>
-          <w:rFonts w:ascii="Courier New" w:hAnsi="Courier New" w:cs="Courier New"/>
-        </w:rPr>
-      </w:pPr>
-      <w:r>
-        <w:rPr>
-          <w:rFonts w:ascii="Courier New" w:hAnsi="Courier New" w:cs="Courier New"/>
-        </w:rPr>
-        <w:t xml:space="preserve">       1       - Slide note down (pitch bend).  Parameter gives speed of</w:t>
-      </w:r>
-    </w:p>
-    <w:p>
-      <w:pPr>
-        <w:pStyle w:val="PlainText"/>
-        <w:rPr>
-          <w:rFonts w:ascii="Courier New" w:hAnsi="Courier New" w:cs="Courier New"/>
-        </w:rPr>
-      </w:pPr>
-      <w:r>
-        <w:rPr>
-          <w:rFonts w:ascii="Courier New" w:hAnsi="Courier New" w:cs="Courier New"/>
-        </w:rPr>
-        <w:t xml:space="preserve">                 slide.</w:t>
-      </w:r>
-    </w:p>
-    <w:p>
-      <w:pPr>
-        <w:pStyle w:val="PlainText"/>
-        <w:rPr>
-          <w:rFonts w:ascii="Courier New" w:hAnsi="Courier New" w:cs="Courier New"/>
-        </w:rPr>
-      </w:pPr>
-    </w:p>
-    <w:p>
-      <w:pPr>
-        <w:pStyle w:val="PlainText"/>
-        <w:rPr>
-          <w:rFonts w:ascii="Courier New" w:hAnsi="Courier New" w:cs="Courier New"/>
-        </w:rPr>
-      </w:pPr>
-      <w:r>
-        <w:rPr>
-          <w:rFonts w:ascii="Courier New" w:hAnsi="Courier New" w:cs="Courier New"/>
-        </w:rPr>
-        <w:t xml:space="preserve"> ·     2       - Slide note up (pitch bend).  Parameter gives speed of slide.</w:t>
-      </w:r>
-    </w:p>
-    <w:p>
-      <w:pPr>
-        <w:pStyle w:val="PlainText"/>
-        <w:rPr>
-          <w:rFonts w:ascii="Courier New" w:hAnsi="Courier New" w:cs="Courier New"/>
-        </w:rPr>
-      </w:pPr>
-      <w:r>
-        <w:rPr>
-          <w:rFonts w:ascii="Courier New" w:hAnsi="Courier New" w:cs="Courier New"/>
-        </w:rPr>
-        <w:t xml:space="preserve"> ∙</w:t>
-      </w:r>
-    </w:p>
-    <w:p>
-      <w:pPr>
-        <w:pStyle w:val="PlainText"/>
-        <w:rPr>
-          <w:rFonts w:ascii="Courier New" w:hAnsi="Courier New" w:cs="Courier New"/>
-        </w:rPr>
-      </w:pPr>
-      <w:r>
-        <w:rPr>
-          <w:rFonts w:ascii="Courier New" w:hAnsi="Courier New" w:cs="Courier New"/>
-        </w:rPr>
-        <w:t xml:space="preserve"> .     3       - Slide to note.  This slides the LAST note played till it</w:t>
-      </w:r>
-    </w:p>
-    <w:p>
-      <w:pPr>
-        <w:pStyle w:val="PlainText"/>
-        <w:rPr>
-          <w:rFonts w:ascii="Courier New" w:hAnsi="Courier New" w:cs="Courier New"/>
-        </w:rPr>
-      </w:pPr>
-      <w:r>
-        <w:rPr>
-          <w:rFonts w:ascii="Courier New" w:hAnsi="Courier New" w:cs="Courier New"/>
-        </w:rPr>
-        <w:t xml:space="preserve"> :               reaches the note given with this effect.  The parameter</w:t>
-      </w:r>
-    </w:p>
-    <w:p>
-      <w:pPr>
-        <w:pStyle w:val="PlainText"/>
-        <w:rPr>
-          <w:rFonts w:ascii="Courier New" w:hAnsi="Courier New" w:cs="Courier New"/>
-        </w:rPr>
-      </w:pPr>
-      <w:r>
-        <w:rPr>
-          <w:rFonts w:ascii="Courier New" w:hAnsi="Courier New" w:cs="Courier New"/>
-        </w:rPr>
-        <w:t xml:space="preserve"> |               gives the speed of the slide.  Use parameter "00" in</w:t>
-      </w:r>
-    </w:p>
-    <w:p>
-      <w:pPr>
-        <w:pStyle w:val="PlainText"/>
-        <w:rPr>
-          <w:rFonts w:ascii="Courier New" w:hAnsi="Courier New" w:cs="Courier New"/>
-        </w:rPr>
-      </w:pPr>
-      <w:r>
-        <w:rPr>
-          <w:rFonts w:ascii="Courier New" w:hAnsi="Courier New" w:cs="Courier New"/>
-        </w:rPr>
-        <w:t xml:space="preserve"> │               subsequent lines to continue the slide.</w:t>
-      </w:r>
-    </w:p>
-    <w:p>
-      <w:pPr>
-        <w:pStyle w:val="PlainText"/>
-        <w:rPr>
-          <w:rFonts w:ascii="Courier New" w:hAnsi="Courier New" w:cs="Courier New"/>
-        </w:rPr>
-      </w:pPr>
-      <w:r>
-        <w:rPr>
-          <w:rFonts w:ascii="Courier New" w:hAnsi="Courier New" w:cs="Courier New"/>
-        </w:rPr>
-        <w:t xml:space="preserve"> :</w:t>
-      </w:r>
-    </w:p>
-    <w:p>
-      <w:pPr>
-        <w:pStyle w:val="PlainText"/>
-        <w:rPr>
-          <w:rFonts w:ascii="Courier New" w:hAnsi="Courier New" w:cs="Courier New"/>
-        </w:rPr>
-      </w:pPr>
-      <w:r>
-        <w:rPr>
-          <w:rFonts w:ascii="Courier New" w:hAnsi="Courier New" w:cs="Courier New"/>
-        </w:rPr>
-        <w:t xml:space="preserve"> │     5       - Combined slide to note &amp; Volume slide.  This command has</w:t>
-      </w:r>
-    </w:p>
-    <w:p>
-      <w:pPr>
-        <w:pStyle w:val="PlainText"/>
-        <w:rPr>
-          <w:rFonts w:ascii="Courier New" w:hAnsi="Courier New" w:cs="Courier New"/>
-        </w:rPr>
-      </w:pPr>
-      <w:r>
-        <w:rPr>
-          <w:rFonts w:ascii="Courier New" w:hAnsi="Courier New" w:cs="Courier New"/>
-        </w:rPr>
-        <w:t xml:space="preserve"> │               the same functionality as effect 3 with parameter "00" but</w:t>
-      </w:r>
-    </w:p>
-    <w:p>
-      <w:pPr>
-        <w:pStyle w:val="PlainText"/>
-        <w:rPr>
-          <w:rFonts w:ascii="Courier New" w:hAnsi="Courier New" w:cs="Courier New"/>
-        </w:rPr>
-      </w:pPr>
-      <w:r>
-        <w:rPr>
-          <w:rFonts w:ascii="Courier New" w:hAnsi="Courier New" w:cs="Courier New"/>
-        </w:rPr>
-        <w:t xml:space="preserve"> ∙               in this case, the parameter details a volume slide.</w:t>
-      </w:r>
-    </w:p>
-    <w:p>
-      <w:pPr>
-        <w:pStyle w:val="PlainText"/>
-        <w:rPr>
-          <w:rFonts w:ascii="Courier New" w:hAnsi="Courier New" w:cs="Courier New"/>
-        </w:rPr>
-      </w:pPr>
-      <w:r>
-        <w:rPr>
-          <w:rFonts w:ascii="Courier New" w:hAnsi="Courier New" w:cs="Courier New"/>
-        </w:rPr>
-        <w:t xml:space="preserve"> │               1-49 fades the volume of the instrument down.</w:t>
-      </w:r>
-    </w:p>
-    <w:p>
-      <w:pPr>
-        <w:pStyle w:val="PlainText"/>
-        <w:rPr>
-          <w:rFonts w:ascii="Courier New" w:hAnsi="Courier New" w:cs="Courier New"/>
-        </w:rPr>
-      </w:pPr>
-      <w:r>
-        <w:rPr>
-          <w:rFonts w:ascii="Courier New" w:hAnsi="Courier New" w:cs="Courier New"/>
-        </w:rPr>
-        <w:t xml:space="preserve"> │               51-99 fades the volume of the instrument up.</w:t>
-      </w:r>
-    </w:p>
-    <w:p>
-      <w:pPr>
-        <w:pStyle w:val="PlainText"/>
-        <w:rPr>
-          <w:rFonts w:ascii="Courier New" w:hAnsi="Courier New" w:cs="Courier New"/>
-        </w:rPr>
-      </w:pPr>
-      <w:r>
-        <w:rPr>
-          <w:rFonts w:ascii="Courier New" w:hAnsi="Courier New" w:cs="Courier New"/>
-        </w:rPr>
-        <w:t xml:space="preserve"> ║</w:t>
-      </w:r>
-    </w:p>
-    <w:p>
-      <w:pPr>
-        <w:pStyle w:val="PlainText"/>
-        <w:rPr>
-          <w:rFonts w:ascii="Courier New" w:hAnsi="Courier New" w:cs="Courier New"/>
-        </w:rPr>
-      </w:pPr>
-      <w:r>
-        <w:rPr>
-          <w:rFonts w:ascii="Courier New" w:hAnsi="Courier New" w:cs="Courier New"/>
-        </w:rPr>
-        <w:lastRenderedPageBreak/>
-        <w:t xml:space="preserve"> │     A       - Volume slide.  1-49 fades the volume of the instrument down</w:t>
-      </w:r>
-    </w:p>
-    <w:p>
-      <w:pPr>
-        <w:pStyle w:val="PlainText"/>
-        <w:rPr>
-          <w:rFonts w:ascii="Courier New" w:hAnsi="Courier New" w:cs="Courier New"/>
-        </w:rPr>
-      </w:pPr>
-      <w:r>
-        <w:rPr>
-          <w:rFonts w:ascii="Courier New" w:hAnsi="Courier New" w:cs="Courier New"/>
-        </w:rPr>
-        <w:t xml:space="preserve"> ║               at the given speed.  51-99 fades the volume of the</w:t>
-      </w:r>
-    </w:p>
-    <w:p>
-      <w:pPr>
-        <w:pStyle w:val="PlainText"/>
-        <w:rPr>
-          <w:rFonts w:ascii="Courier New" w:hAnsi="Courier New" w:cs="Courier New"/>
-        </w:rPr>
-      </w:pPr>
-      <w:r>
-        <w:rPr>
-          <w:rFonts w:ascii="Courier New" w:hAnsi="Courier New" w:cs="Courier New"/>
-        </w:rPr>
-        <w:t xml:space="preserve"> ║               instrument up at the given speed.</w:t>
-      </w:r>
-    </w:p>
-    <w:p>
-      <w:pPr>
-        <w:pStyle w:val="PlainText"/>
-        <w:rPr>
-          <w:rFonts w:ascii="Courier New" w:hAnsi="Courier New" w:cs="Courier New"/>
-        </w:rPr>
-      </w:pPr>
-      <w:r>
-        <w:rPr>
-          <w:rFonts w:ascii="Courier New" w:hAnsi="Courier New" w:cs="Courier New"/>
-        </w:rPr>
-        <w:t xml:space="preserve"> │</w:t>
-      </w:r>
-    </w:p>
-    <w:p>
-      <w:pPr>
-        <w:pStyle w:val="PlainText"/>
-        <w:rPr>
-          <w:rFonts w:ascii="Courier New" w:hAnsi="Courier New" w:cs="Courier New"/>
-        </w:rPr>
-      </w:pPr>
-      <w:r>
-        <w:rPr>
-          <w:rFonts w:ascii="Courier New" w:hAnsi="Courier New" w:cs="Courier New"/>
-        </w:rPr>
-        <w:t xml:space="preserve"> ║     C       - Set volume.  Sets the absolute volume of the instrument.</w:t>
+        <w:t xml:space="preserve"> absolute volume of the instrument.</w:t>
       </w:r>
     </w:p>
     <w:p>
@@ -10845,7 +10650,7 @@
       </w:pPr>
     </w:pPrDefault>
   </w:docDefaults>
-  <w:latentStyles w:defLockedState="0" w:defUIPriority="99" w:defSemiHidden="0" w:defUnhideWhenUsed="0" w:defQFormat="0" w:count="376">
+  <w:latentStyles w:defLockedState="0" w:defUIPriority="99" w:defSemiHidden="0" w:defUnhideWhenUsed="0" w:defQFormat="0" w:count="377">
     <w:lsdException w:name="Normal" w:uiPriority="0" w:qFormat="1"/>
     <w:lsdException w:name="heading 1" w:uiPriority="9" w:qFormat="1"/>
     <w:lsdException w:name="heading 2" w:semiHidden="1" w:uiPriority="9" w:unhideWhenUsed="1" w:qFormat="1"/>
@@ -11222,6 +11027,7 @@
     <w:lsdException w:name="Hashtag" w:semiHidden="1" w:unhideWhenUsed="1"/>
     <w:lsdException w:name="Unresolved Mention" w:semiHidden="1" w:unhideWhenUsed="1"/>
     <w:lsdException w:name="Smart Link" w:semiHidden="1" w:unhideWhenUsed="1"/>
+    <w:lsdException w:name="Smart Link Error" w:semiHidden="1" w:unhideWhenUsed="1"/>
   </w:latentStyles>
   <w:style w:type="paragraph" w:default="1" w:styleId="Normal">
     <w:name w:val="Normal"/>

</xml_diff>